<commit_message>
use case description for influencer suggestion
</commit_message>
<xml_diff>
--- a/Planning/FunctionalModeling/Use Case Descriptions/Influencer_Suggestion.docx
+++ b/Planning/FunctionalModeling/Use Case Descriptions/Influencer_Suggestion.docx
@@ -14,7 +14,13 @@
         <w:rPr>
           <w:rFonts w:ascii="Dubai Medium" w:hAnsi="Dubai Medium" w:cs="Dubai Medium"/>
         </w:rPr>
-        <w:t>Influencer Search</w:t>
+        <w:t xml:space="preserve">Influencer </w:t>
+      </w:r>
+      <w:r>
+        <w:rPr>
+          <w:rFonts w:ascii="Dubai Medium" w:hAnsi="Dubai Medium" w:cs="Dubai Medium"/>
+        </w:rPr>
+        <w:t>Suggestion</w:t>
       </w:r>
     </w:p>
     <w:p/>
@@ -87,8 +93,16 @@
               <w:rPr>
                 <w:szCs w:val="24"/>
               </w:rPr>
-              <w:t>Influencer Search</w:t>
-            </w:r>
+              <w:t xml:space="preserve">Influencer </w:t>
+            </w:r>
+            <w:r>
+              <w:rPr>
+                <w:szCs w:val="24"/>
+              </w:rPr>
+              <w:t>Suggestion</w:t>
+            </w:r>
+            <w:bookmarkStart w:id="0" w:name="_GoBack"/>
+            <w:bookmarkEnd w:id="0"/>
           </w:p>
           <w:p>
             <w:pPr>
@@ -135,7 +149,7 @@
               <w:rPr>
                 <w:szCs w:val="24"/>
               </w:rPr>
-              <w:t>1</w:t>
+              <w:t>2</w:t>
             </w:r>
           </w:p>
         </w:tc>
@@ -229,7 +243,7 @@
               <w:rPr>
                 <w:szCs w:val="24"/>
               </w:rPr>
-              <w:t>Marketer</w:t>
+              <w:t>Analytic System</w:t>
             </w:r>
           </w:p>
           <w:p>
@@ -388,6 +402,19 @@
                 <w:szCs w:val="24"/>
               </w:rPr>
             </w:pPr>
+            <w:r>
+              <w:rPr>
+                <w:szCs w:val="24"/>
+              </w:rPr>
+              <w:t xml:space="preserve">            Analytic System – Finding the suitable influencer for the task</w:t>
+            </w:r>
+          </w:p>
+          <w:p>
+            <w:pPr>
+              <w:rPr>
+                <w:szCs w:val="24"/>
+              </w:rPr>
+            </w:pPr>
           </w:p>
         </w:tc>
       </w:tr>
@@ -453,7 +480,7 @@
               <w:rPr>
                 <w:szCs w:val="24"/>
               </w:rPr>
-              <w:t>Marketer will ask for an influencer which matches the most with their target audience</w:t>
+              <w:t>By receiving enough information about the target products, the Analytic System make a search in its database for a matching influencer (audience-wise)</w:t>
             </w:r>
           </w:p>
         </w:tc>
@@ -505,7 +532,13 @@
               <w:rPr>
                 <w:szCs w:val="24"/>
               </w:rPr>
-              <w:t xml:space="preserve">            Marketer asks for a matching influencer</w:t>
+              <w:t xml:space="preserve">            </w:t>
+            </w:r>
+            <w:r>
+              <w:rPr>
+                <w:szCs w:val="24"/>
+              </w:rPr>
+              <w:t>By a request from influencer search module</w:t>
             </w:r>
           </w:p>
           <w:p>
@@ -538,7 +571,12 @@
                 <w:szCs w:val="24"/>
               </w:rPr>
               <w:tab/>
-              <w:t>External</w:t>
+            </w:r>
+            <w:r>
+              <w:rPr>
+                <w:szCs w:val="24"/>
+              </w:rPr>
+              <w:t>Internal</w:t>
             </w:r>
             <w:r>
               <w:rPr>
@@ -574,7 +612,6 @@
                 <w:szCs w:val="24"/>
               </w:rPr>
             </w:pPr>
-            <w:bookmarkStart w:id="0" w:name="_GoBack"/>
             <w:r>
               <w:rPr>
                 <w:b/>
@@ -625,7 +662,7 @@
               <w:rPr>
                 <w:szCs w:val="24"/>
               </w:rPr>
-              <w:t>Marketer</w:t>
+              <w:t>Analytic System</w:t>
             </w:r>
           </w:p>
           <w:p>
@@ -747,7 +784,6 @@
           </w:p>
         </w:tc>
       </w:tr>
-      <w:bookmarkEnd w:id="0"/>
       <w:tr>
         <w:trPr>
           <w:trHeight w:val="732"/>
@@ -807,7 +843,7 @@
               <w:rPr>
                 <w:szCs w:val="24"/>
               </w:rPr>
-              <w:t>Marketer has already specified some interests and details concerning the target product</w:t>
+              <w:t>The influence search module passes the information to analytic system</w:t>
             </w:r>
           </w:p>
           <w:p>
@@ -829,7 +865,7 @@
               <w:rPr>
                 <w:szCs w:val="24"/>
               </w:rPr>
-              <w:t>The marketer enters the section where he/she asks for a matching influencer</w:t>
+              <w:t>Using the proper search and match algorithm, some influencers are being ranked</w:t>
             </w:r>
           </w:p>
           <w:p>
@@ -851,35 +887,7 @@
               <w:rPr>
                 <w:szCs w:val="24"/>
               </w:rPr>
-              <w:t>She/he</w:t>
-            </w:r>
-            <w:r>
-              <w:rPr>
-                <w:szCs w:val="24"/>
-              </w:rPr>
-              <w:t xml:space="preserve"> presses the search button</w:t>
-            </w:r>
-          </w:p>
-          <w:p>
-            <w:pPr>
-              <w:numPr>
-                <w:ilvl w:val="0"/>
-                <w:numId w:val="1"/>
-              </w:numPr>
-              <w:tabs>
-                <w:tab w:val="left" w:pos="732"/>
-                <w:tab w:val="left" w:pos="1092"/>
-                <w:tab w:val="left" w:pos="1452"/>
-              </w:tabs>
-              <w:rPr>
-                <w:szCs w:val="24"/>
-              </w:rPr>
-            </w:pPr>
-            <w:r>
-              <w:rPr>
-                <w:szCs w:val="24"/>
-              </w:rPr>
-              <w:t>She/he receives the information about the matching influencers</w:t>
+              <w:t>Influencer Suggestion system passes the retrieved information back to marketer</w:t>
             </w:r>
           </w:p>
         </w:tc>
@@ -946,7 +954,19 @@
               <w:rPr>
                 <w:szCs w:val="24"/>
               </w:rPr>
-              <w:t xml:space="preserve"> The search engine core receives required information from marketer profile</w:t>
+              <w:t xml:space="preserve"> </w:t>
+            </w:r>
+            <w:r>
+              <w:rPr>
+                <w:szCs w:val="24"/>
+              </w:rPr>
+              <w:t>Some requests to the underlying social media</w:t>
+            </w:r>
+            <w:r>
+              <w:rPr>
+                <w:szCs w:val="24"/>
+              </w:rPr>
+              <w:t>, in order to crawl data.</w:t>
             </w:r>
           </w:p>
         </w:tc>
@@ -1026,13 +1046,7 @@
               <w:rPr>
                 <w:szCs w:val="24"/>
               </w:rPr>
-              <w:t>No specification</w:t>
-            </w:r>
-            <w:r>
-              <w:rPr>
-                <w:szCs w:val="24"/>
-              </w:rPr>
-              <w:t xml:space="preserve"> has been made for a marketer or product</w:t>
+              <w:t xml:space="preserve">Main social media is unavailable </w:t>
             </w:r>
           </w:p>
           <w:p>
@@ -1065,7 +1079,7 @@
               <w:rPr>
                 <w:szCs w:val="24"/>
               </w:rPr>
-              <w:t>No matching influencer</w:t>
+              <w:t>Audience interest cannot be specified</w:t>
             </w:r>
           </w:p>
           <w:p>
@@ -1098,7 +1112,13 @@
               <w:rPr>
                 <w:szCs w:val="24"/>
               </w:rPr>
-              <w:t xml:space="preserve">Not enough balance for searching </w:t>
+              <w:t>The search algorithm is missing primary parameters</w:t>
+            </w:r>
+            <w:r>
+              <w:rPr>
+                <w:szCs w:val="24"/>
+              </w:rPr>
+              <w:t xml:space="preserve"> </w:t>
             </w:r>
           </w:p>
         </w:tc>

</xml_diff>

<commit_message>
use case description for influencer suggestion - added include
</commit_message>
<xml_diff>
--- a/Planning/FunctionalModeling/Use Case Descriptions/Influencer_Suggestion.docx
+++ b/Planning/FunctionalModeling/Use Case Descriptions/Influencer_Suggestion.docx
@@ -101,8 +101,6 @@
               </w:rPr>
               <w:t>Suggestion</w:t>
             </w:r>
-            <w:bookmarkStart w:id="0" w:name="_GoBack"/>
-            <w:bookmarkEnd w:id="0"/>
           </w:p>
           <w:p>
             <w:pPr>
@@ -707,6 +705,14 @@
               </w:rPr>
               <w:tab/>
             </w:r>
+            <w:r>
+              <w:rPr>
+                <w:szCs w:val="24"/>
+              </w:rPr>
+              <w:t>Categorizing Influencers</w:t>
+            </w:r>
+            <w:bookmarkStart w:id="0" w:name="_GoBack"/>
+            <w:bookmarkEnd w:id="0"/>
           </w:p>
           <w:p>
             <w:pPr>

</xml_diff>

<commit_message>
use case description for influencer suggestion - final edit
</commit_message>
<xml_diff>
--- a/Planning/FunctionalModeling/Use Case Descriptions/Influencer_Suggestion.docx
+++ b/Planning/FunctionalModeling/Use Case Descriptions/Influencer_Suggestion.docx
@@ -711,8 +711,6 @@
               </w:rPr>
               <w:t>Categorizing Influencers</w:t>
             </w:r>
-            <w:bookmarkStart w:id="0" w:name="_GoBack"/>
-            <w:bookmarkEnd w:id="0"/>
           </w:p>
           <w:p>
             <w:pPr>
@@ -1040,7 +1038,15 @@
                 <w:bCs/>
                 <w:szCs w:val="24"/>
               </w:rPr>
-              <w:t>F, 2a1</w:t>
+              <w:t xml:space="preserve">F, </w:t>
+            </w:r>
+            <w:r>
+              <w:rPr>
+                <w:b/>
+                <w:bCs/>
+                <w:szCs w:val="24"/>
+              </w:rPr>
+              <w:t>1</w:t>
             </w:r>
             <w:r>
               <w:rPr>
@@ -1073,7 +1079,15 @@
                 <w:szCs w:val="24"/>
               </w:rPr>
               <w:tab/>
-              <w:t>F, 3a1</w:t>
+              <w:t xml:space="preserve">F, </w:t>
+            </w:r>
+            <w:r>
+              <w:rPr>
+                <w:b/>
+                <w:bCs/>
+                <w:szCs w:val="24"/>
+              </w:rPr>
+              <w:t>2</w:t>
             </w:r>
             <w:r>
               <w:rPr>
@@ -1106,8 +1120,18 @@
                 <w:szCs w:val="24"/>
               </w:rPr>
               <w:tab/>
-              <w:t>F, 4a1</w:t>
-            </w:r>
+              <w:t xml:space="preserve">F, </w:t>
+            </w:r>
+            <w:r>
+              <w:rPr>
+                <w:b/>
+                <w:bCs/>
+                <w:szCs w:val="24"/>
+              </w:rPr>
+              <w:t>3</w:t>
+            </w:r>
+            <w:bookmarkStart w:id="0" w:name="_GoBack"/>
+            <w:bookmarkEnd w:id="0"/>
             <w:r>
               <w:rPr>
                 <w:szCs w:val="24"/>

</xml_diff>